<commit_message>
Added new timer example
</commit_message>
<xml_diff>
--- a/RobotC Setup.docx
+++ b/RobotC Setup.docx
@@ -660,65 +660,41 @@
           <w:sz w:val="24"/>
           <w:szCs w:val="24"/>
         </w:rPr>
-        <w:t>Reversed check box should be checked if when a motor is given a positive value and goes in reverse then you should click the check box which will reverse this behavior. You will find out later when you test the code if it goes in the wrong direction.</w:t>
-      </w:r>
-    </w:p>
-    <w:p>
-      <w:pPr>
-        <w:pStyle w:val="ListParagraph"/>
-        <w:numPr>
-          <w:ilvl w:val="1"/>
-          <w:numId w:val="2"/>
-        </w:numPr>
-        <w:rPr>
-          <w:rFonts w:cs="Times New Roman"/>
-          <w:sz w:val="24"/>
-          <w:szCs w:val="24"/>
-        </w:rPr>
-      </w:pPr>
-      <w:r>
-        <w:rPr>
-          <w:rFonts w:cs="Times New Roman"/>
-          <w:sz w:val="24"/>
-          <w:szCs w:val="24"/>
-        </w:rPr>
-        <w:t xml:space="preserve">Encoder Port should only be changed if using Integrated Motor Encoders.  Integrated Motor Encoders use </w:t>
-      </w:r>
-      <w:proofErr w:type="gramStart"/>
-      <w:r>
-        <w:rPr>
-          <w:rFonts w:cs="Times New Roman"/>
-          <w:sz w:val="24"/>
-          <w:szCs w:val="24"/>
-        </w:rPr>
-        <w:t>a</w:t>
-      </w:r>
-      <w:proofErr w:type="gramEnd"/>
-      <w:r>
-        <w:rPr>
-          <w:rFonts w:cs="Times New Roman"/>
-          <w:sz w:val="24"/>
-          <w:szCs w:val="24"/>
-        </w:rPr>
-        <w:t xml:space="preserve"> I2C daisy chain, so the Encoder Port will be I2C_1 if the current motor is plugged in first to the Vex Cortex and I2C_2 if the current motor is the second motor on the chain which would be after the first motor. </w:t>
-      </w:r>
-      <w:proofErr w:type="gramStart"/>
-      <w:r>
-        <w:rPr>
-          <w:rFonts w:cs="Times New Roman"/>
-          <w:sz w:val="24"/>
-          <w:szCs w:val="24"/>
-        </w:rPr>
-        <w:t>Don’t use</w:t>
-      </w:r>
-      <w:proofErr w:type="gramEnd"/>
-      <w:r>
-        <w:rPr>
-          <w:rFonts w:cs="Times New Roman"/>
-          <w:sz w:val="24"/>
-          <w:szCs w:val="24"/>
-        </w:rPr>
-        <w:t xml:space="preserve"> the I2C_Sensor tab when setting up Integrated Motor Encoders just use the motor tab.</w:t>
+        <w:t>Reversed che</w:t>
+      </w:r>
+      <w:r>
+        <w:rPr>
+          <w:rFonts w:cs="Times New Roman"/>
+          <w:sz w:val="24"/>
+          <w:szCs w:val="24"/>
+        </w:rPr>
+        <w:t>ck box should be checked if a</w:t>
+      </w:r>
+      <w:r>
+        <w:rPr>
+          <w:rFonts w:cs="Times New Roman"/>
+          <w:sz w:val="24"/>
+          <w:szCs w:val="24"/>
+        </w:rPr>
+        <w:t xml:space="preserve"> motor is given a positive value and goes in reverse then you should click the check box which will reverse this behavior. You will find out later when you test the code i</w:t>
+      </w:r>
+      <w:bookmarkStart w:id="0" w:name="_GoBack"/>
+      <w:bookmarkEnd w:id="0"/>
+      <w:r>
+        <w:rPr>
+          <w:rFonts w:cs="Times New Roman"/>
+          <w:sz w:val="24"/>
+          <w:szCs w:val="24"/>
+        </w:rPr>
+        <w:t>f it goes in the wrong direction.</w:t>
+      </w:r>
+      <w:r>
+        <w:rPr>
+          <w:rFonts w:cs="Times New Roman"/>
+          <w:sz w:val="24"/>
+          <w:szCs w:val="24"/>
+        </w:rPr>
+        <w:t xml:space="preserve"> In the claw bot kit one drive motor must be reversed.</w:t>
       </w:r>
     </w:p>
     <w:p>
@@ -1686,8 +1662,6 @@
           <w:szCs w:val="24"/>
         </w:rPr>
       </w:pPr>
-      <w:bookmarkStart w:id="0" w:name="_GoBack"/>
-      <w:bookmarkEnd w:id="0"/>
       <w:r>
         <w:rPr>
           <w:rFonts w:cs="Times New Roman"/>

</xml_diff>